<commit_message>
lab_6: completed all ex and Report
</commit_message>
<xml_diff>
--- a/labs/lab_6/Report.docx
+++ b/labs/lab_6/Report.docx
@@ -54,6 +54,7 @@
       </w:pPr>
       <w:r>
         <w:rPr>
+          <w:noProof/>
           <w:sz w:val="40"/>
           <w:szCs w:val="40"/>
         </w:rPr>
@@ -95,6 +96,7 @@
       </w:r>
       <w:r>
         <w:rPr>
+          <w:noProof/>
           <w:sz w:val="40"/>
           <w:szCs w:val="40"/>
         </w:rPr>
@@ -154,6 +156,7 @@
       </w:pPr>
       <w:r>
         <w:rPr>
+          <w:noProof/>
           <w:sz w:val="40"/>
           <w:szCs w:val="40"/>
         </w:rPr>
@@ -195,6 +198,7 @@
       </w:r>
       <w:r>
         <w:rPr>
+          <w:noProof/>
           <w:sz w:val="40"/>
           <w:szCs w:val="40"/>
         </w:rPr>
@@ -252,6 +256,7 @@
       </w:pPr>
       <w:r>
         <w:rPr>
+          <w:noProof/>
           <w:sz w:val="40"/>
           <w:szCs w:val="40"/>
         </w:rPr>
@@ -294,6 +299,7 @@
       </w:r>
       <w:r>
         <w:rPr>
+          <w:noProof/>
           <w:sz w:val="40"/>
           <w:szCs w:val="40"/>
         </w:rPr>
@@ -353,6 +359,7 @@
       </w:pPr>
       <w:r>
         <w:rPr>
+          <w:noProof/>
           <w:sz w:val="40"/>
           <w:szCs w:val="40"/>
         </w:rPr>
@@ -394,6 +401,7 @@
       </w:r>
       <w:r>
         <w:rPr>
+          <w:noProof/>
           <w:sz w:val="40"/>
           <w:szCs w:val="40"/>
         </w:rPr>
@@ -453,6 +461,7 @@
       </w:pPr>
       <w:r>
         <w:rPr>
+          <w:noProof/>
           <w:sz w:val="40"/>
           <w:szCs w:val="40"/>
         </w:rPr>
@@ -494,6 +503,7 @@
       </w:r>
       <w:r>
         <w:rPr>
+          <w:noProof/>
           <w:sz w:val="40"/>
           <w:szCs w:val="40"/>
         </w:rPr>
@@ -551,6 +561,7 @@
       </w:pPr>
       <w:r>
         <w:rPr>
+          <w:noProof/>
           <w:sz w:val="40"/>
           <w:szCs w:val="40"/>
         </w:rPr>
@@ -593,6 +604,7 @@
       </w:r>
       <w:r>
         <w:rPr>
+          <w:noProof/>
           <w:sz w:val="40"/>
           <w:szCs w:val="40"/>
         </w:rPr>
@@ -652,6 +664,7 @@
       </w:pPr>
       <w:r>
         <w:rPr>
+          <w:noProof/>
           <w:sz w:val="40"/>
           <w:szCs w:val="40"/>
         </w:rPr>
@@ -693,6 +706,7 @@
       </w:r>
       <w:r>
         <w:rPr>
+          <w:noProof/>
           <w:sz w:val="40"/>
           <w:szCs w:val="40"/>
         </w:rPr>
@@ -750,6 +764,7 @@
       </w:pPr>
       <w:r>
         <w:rPr>
+          <w:noProof/>
           <w:sz w:val="40"/>
           <w:szCs w:val="40"/>
         </w:rPr>
@@ -792,6 +807,7 @@
       </w:r>
       <w:r>
         <w:rPr>
+          <w:noProof/>
           <w:sz w:val="40"/>
           <w:szCs w:val="40"/>
         </w:rPr>
@@ -851,6 +867,7 @@
       </w:pPr>
       <w:r>
         <w:rPr>
+          <w:noProof/>
           <w:sz w:val="40"/>
           <w:szCs w:val="40"/>
         </w:rPr>
@@ -892,6 +909,7 @@
       </w:r>
       <w:r>
         <w:rPr>
+          <w:noProof/>
           <w:sz w:val="40"/>
           <w:szCs w:val="40"/>
         </w:rPr>
@@ -949,6 +967,7 @@
       </w:pPr>
       <w:r>
         <w:rPr>
+          <w:noProof/>
           <w:sz w:val="40"/>
           <w:szCs w:val="40"/>
         </w:rPr>
@@ -990,6 +1009,9 @@
         </w:drawing>
       </w:r>
       <w:r>
+        <w:rPr>
+          <w:noProof/>
+        </w:rPr>
         <w:drawing>
           <wp:inline distT="0" distB="0" distL="0" distR="0" wp14:anchorId="0BC293AD" wp14:editId="1D1ED88D">
             <wp:extent cx="5940425" cy="3365793"/>
@@ -1052,6 +1074,7 @@
       </w:pPr>
       <w:r>
         <w:rPr>
+          <w:noProof/>
           <w:sz w:val="40"/>
           <w:szCs w:val="40"/>
         </w:rPr>
@@ -1093,6 +1116,7 @@
       </w:r>
       <w:r>
         <w:rPr>
+          <w:noProof/>
           <w:sz w:val="40"/>
           <w:szCs w:val="40"/>
         </w:rPr>
@@ -1152,6 +1176,7 @@
       </w:pPr>
       <w:r>
         <w:rPr>
+          <w:noProof/>
           <w:sz w:val="40"/>
           <w:szCs w:val="40"/>
         </w:rPr>
@@ -1193,6 +1218,7 @@
       </w:r>
       <w:r>
         <w:rPr>
+          <w:noProof/>
           <w:sz w:val="40"/>
           <w:szCs w:val="40"/>
         </w:rPr>
@@ -1250,6 +1276,7 @@
       </w:pPr>
       <w:r>
         <w:rPr>
+          <w:noProof/>
           <w:sz w:val="40"/>
           <w:szCs w:val="40"/>
         </w:rPr>
@@ -1295,6 +1322,147 @@
           <w:sz w:val="40"/>
           <w:szCs w:val="40"/>
         </w:rPr>
+        <w:drawing>
+          <wp:inline distT="0" distB="0" distL="0" distR="0" wp14:anchorId="2EDE3801" wp14:editId="47399CC4">
+            <wp:extent cx="5940425" cy="5434330"/>
+            <wp:effectExtent l="0" t="0" r="3175" b="0"/>
+            <wp:docPr id="14" name="Рисунок 14"/>
+            <wp:cNvGraphicFramePr>
+              <a:graphicFrameLocks xmlns:a="http://schemas.openxmlformats.org/drawingml/2006/main" noChangeAspect="1"/>
+            </wp:cNvGraphicFramePr>
+            <a:graphic xmlns:a="http://schemas.openxmlformats.org/drawingml/2006/main">
+              <a:graphicData uri="http://schemas.openxmlformats.org/drawingml/2006/picture">
+                <pic:pic xmlns:pic="http://schemas.openxmlformats.org/drawingml/2006/picture">
+                  <pic:nvPicPr>
+                    <pic:cNvPr id="1" name=""/>
+                    <pic:cNvPicPr/>
+                  </pic:nvPicPr>
+                  <pic:blipFill>
+                    <a:blip r:embed="rId29"/>
+                    <a:stretch>
+                      <a:fillRect/>
+                    </a:stretch>
+                  </pic:blipFill>
+                  <pic:spPr>
+                    <a:xfrm>
+                      <a:off x="0" y="0"/>
+                      <a:ext cx="5940425" cy="5434330"/>
+                    </a:xfrm>
+                    <a:prstGeom prst="rect">
+                      <a:avLst/>
+                    </a:prstGeom>
+                  </pic:spPr>
+                </pic:pic>
+              </a:graphicData>
+            </a:graphic>
+          </wp:inline>
+        </w:drawing>
+      </w:r>
+    </w:p>
+    <w:p>
+      <w:pPr>
+        <w:pStyle w:val="Default"/>
+        <w:rPr>
+          <w:sz w:val="40"/>
+          <w:szCs w:val="40"/>
+        </w:rPr>
+      </w:pPr>
+    </w:p>
+    <w:p>
+      <w:pPr>
+        <w:pStyle w:val="Default"/>
+        <w:rPr>
+          <w:sz w:val="40"/>
+          <w:szCs w:val="40"/>
+        </w:rPr>
+      </w:pPr>
+      <w:r>
+        <w:rPr>
+          <w:sz w:val="40"/>
+          <w:szCs w:val="40"/>
+        </w:rPr>
+        <w:drawing>
+          <wp:inline distT="0" distB="0" distL="0" distR="0" wp14:anchorId="47F1244C" wp14:editId="090A4B88">
+            <wp:extent cx="2086266" cy="971686"/>
+            <wp:effectExtent l="0" t="0" r="0" b="0"/>
+            <wp:docPr id="28" name="Рисунок 28"/>
+            <wp:cNvGraphicFramePr>
+              <a:graphicFrameLocks xmlns:a="http://schemas.openxmlformats.org/drawingml/2006/main" noChangeAspect="1"/>
+            </wp:cNvGraphicFramePr>
+            <a:graphic xmlns:a="http://schemas.openxmlformats.org/drawingml/2006/main">
+              <a:graphicData uri="http://schemas.openxmlformats.org/drawingml/2006/picture">
+                <pic:pic xmlns:pic="http://schemas.openxmlformats.org/drawingml/2006/picture">
+                  <pic:nvPicPr>
+                    <pic:cNvPr id="1" name=""/>
+                    <pic:cNvPicPr/>
+                  </pic:nvPicPr>
+                  <pic:blipFill>
+                    <a:blip r:embed="rId30"/>
+                    <a:stretch>
+                      <a:fillRect/>
+                    </a:stretch>
+                  </pic:blipFill>
+                  <pic:spPr>
+                    <a:xfrm>
+                      <a:off x="0" y="0"/>
+                      <a:ext cx="2086266" cy="971686"/>
+                    </a:xfrm>
+                    <a:prstGeom prst="rect">
+                      <a:avLst/>
+                    </a:prstGeom>
+                  </pic:spPr>
+                </pic:pic>
+              </a:graphicData>
+            </a:graphic>
+          </wp:inline>
+        </w:drawing>
+      </w:r>
+      <w:r>
+        <w:rPr>
+          <w:sz w:val="40"/>
+          <w:szCs w:val="40"/>
+        </w:rPr>
+        <w:drawing>
+          <wp:inline distT="0" distB="0" distL="0" distR="0" wp14:anchorId="74F3BC8D" wp14:editId="459564F5">
+            <wp:extent cx="5458587" cy="647790"/>
+            <wp:effectExtent l="0" t="0" r="8890" b="0"/>
+            <wp:docPr id="29" name="Рисунок 29"/>
+            <wp:cNvGraphicFramePr>
+              <a:graphicFrameLocks xmlns:a="http://schemas.openxmlformats.org/drawingml/2006/main" noChangeAspect="1"/>
+            </wp:cNvGraphicFramePr>
+            <a:graphic xmlns:a="http://schemas.openxmlformats.org/drawingml/2006/main">
+              <a:graphicData uri="http://schemas.openxmlformats.org/drawingml/2006/picture">
+                <pic:pic xmlns:pic="http://schemas.openxmlformats.org/drawingml/2006/picture">
+                  <pic:nvPicPr>
+                    <pic:cNvPr id="1" name=""/>
+                    <pic:cNvPicPr/>
+                  </pic:nvPicPr>
+                  <pic:blipFill>
+                    <a:blip r:embed="rId31"/>
+                    <a:stretch>
+                      <a:fillRect/>
+                    </a:stretch>
+                  </pic:blipFill>
+                  <pic:spPr>
+                    <a:xfrm>
+                      <a:off x="0" y="0"/>
+                      <a:ext cx="5458587" cy="647790"/>
+                    </a:xfrm>
+                    <a:prstGeom prst="rect">
+                      <a:avLst/>
+                    </a:prstGeom>
+                  </pic:spPr>
+                </pic:pic>
+              </a:graphicData>
+            </a:graphic>
+          </wp:inline>
+        </w:drawing>
+      </w:r>
+      <w:r>
+        <w:rPr>
+          <w:sz w:val="40"/>
+          <w:szCs w:val="40"/>
+        </w:rPr>
         <w:br w:type="page"/>
       </w:r>
     </w:p>
@@ -1308,6 +1476,7 @@
       </w:pPr>
       <w:r>
         <w:rPr>
+          <w:noProof/>
           <w:sz w:val="40"/>
           <w:szCs w:val="40"/>
         </w:rPr>
@@ -1328,7 +1497,7 @@
                     <pic:cNvPicPr/>
                   </pic:nvPicPr>
                   <pic:blipFill>
-                    <a:blip r:embed="rId29"/>
+                    <a:blip r:embed="rId32"/>
                     <a:stretch>
                       <a:fillRect/>
                     </a:stretch>
@@ -1337,6 +1506,247 @@
                     <a:xfrm>
                       <a:off x="0" y="0"/>
                       <a:ext cx="5296639" cy="1076475"/>
+                    </a:xfrm>
+                    <a:prstGeom prst="rect">
+                      <a:avLst/>
+                    </a:prstGeom>
+                  </pic:spPr>
+                </pic:pic>
+              </a:graphicData>
+            </a:graphic>
+          </wp:inline>
+        </w:drawing>
+      </w:r>
+      <w:r>
+        <w:rPr>
+          <w:sz w:val="40"/>
+          <w:szCs w:val="40"/>
+        </w:rPr>
+        <w:drawing>
+          <wp:inline distT="0" distB="0" distL="0" distR="0" wp14:anchorId="63386A3F" wp14:editId="0CE132F6">
+            <wp:extent cx="5940425" cy="3237230"/>
+            <wp:effectExtent l="0" t="0" r="3175" b="1270"/>
+            <wp:docPr id="34" name="Рисунок 34"/>
+            <wp:cNvGraphicFramePr>
+              <a:graphicFrameLocks xmlns:a="http://schemas.openxmlformats.org/drawingml/2006/main" noChangeAspect="1"/>
+            </wp:cNvGraphicFramePr>
+            <a:graphic xmlns:a="http://schemas.openxmlformats.org/drawingml/2006/main">
+              <a:graphicData uri="http://schemas.openxmlformats.org/drawingml/2006/picture">
+                <pic:pic xmlns:pic="http://schemas.openxmlformats.org/drawingml/2006/picture">
+                  <pic:nvPicPr>
+                    <pic:cNvPr id="1" name=""/>
+                    <pic:cNvPicPr/>
+                  </pic:nvPicPr>
+                  <pic:blipFill>
+                    <a:blip r:embed="rId33"/>
+                    <a:stretch>
+                      <a:fillRect/>
+                    </a:stretch>
+                  </pic:blipFill>
+                  <pic:spPr>
+                    <a:xfrm>
+                      <a:off x="0" y="0"/>
+                      <a:ext cx="5940425" cy="3237230"/>
+                    </a:xfrm>
+                    <a:prstGeom prst="rect">
+                      <a:avLst/>
+                    </a:prstGeom>
+                  </pic:spPr>
+                </pic:pic>
+              </a:graphicData>
+            </a:graphic>
+          </wp:inline>
+        </w:drawing>
+      </w:r>
+    </w:p>
+    <w:p>
+      <w:pPr>
+        <w:pStyle w:val="Default"/>
+        <w:rPr>
+          <w:sz w:val="40"/>
+          <w:szCs w:val="40"/>
+        </w:rPr>
+      </w:pPr>
+    </w:p>
+    <w:p>
+      <w:pPr>
+        <w:pStyle w:val="Default"/>
+        <w:rPr>
+          <w:sz w:val="40"/>
+          <w:szCs w:val="40"/>
+        </w:rPr>
+      </w:pPr>
+      <w:r>
+        <w:rPr>
+          <w:sz w:val="40"/>
+          <w:szCs w:val="40"/>
+        </w:rPr>
+        <w:drawing>
+          <wp:inline distT="0" distB="0" distL="0" distR="0" wp14:anchorId="7587E48F" wp14:editId="7958302A">
+            <wp:extent cx="2924583" cy="628738"/>
+            <wp:effectExtent l="0" t="0" r="0" b="0"/>
+            <wp:docPr id="33" name="Рисунок 33"/>
+            <wp:cNvGraphicFramePr>
+              <a:graphicFrameLocks xmlns:a="http://schemas.openxmlformats.org/drawingml/2006/main" noChangeAspect="1"/>
+            </wp:cNvGraphicFramePr>
+            <a:graphic xmlns:a="http://schemas.openxmlformats.org/drawingml/2006/main">
+              <a:graphicData uri="http://schemas.openxmlformats.org/drawingml/2006/picture">
+                <pic:pic xmlns:pic="http://schemas.openxmlformats.org/drawingml/2006/picture">
+                  <pic:nvPicPr>
+                    <pic:cNvPr id="1" name=""/>
+                    <pic:cNvPicPr/>
+                  </pic:nvPicPr>
+                  <pic:blipFill>
+                    <a:blip r:embed="rId34"/>
+                    <a:stretch>
+                      <a:fillRect/>
+                    </a:stretch>
+                  </pic:blipFill>
+                  <pic:spPr>
+                    <a:xfrm>
+                      <a:off x="0" y="0"/>
+                      <a:ext cx="2924583" cy="628738"/>
+                    </a:xfrm>
+                    <a:prstGeom prst="rect">
+                      <a:avLst/>
+                    </a:prstGeom>
+                  </pic:spPr>
+                </pic:pic>
+              </a:graphicData>
+            </a:graphic>
+          </wp:inline>
+        </w:drawing>
+      </w:r>
+      <w:r>
+        <w:rPr>
+          <w:sz w:val="40"/>
+          <w:szCs w:val="40"/>
+        </w:rPr>
+        <w:drawing>
+          <wp:inline distT="0" distB="0" distL="0" distR="0" wp14:anchorId="03B23577" wp14:editId="66B9CEF3">
+            <wp:extent cx="4601217" cy="323895"/>
+            <wp:effectExtent l="0" t="0" r="8890" b="0"/>
+            <wp:docPr id="32" name="Рисунок 32"/>
+            <wp:cNvGraphicFramePr>
+              <a:graphicFrameLocks xmlns:a="http://schemas.openxmlformats.org/drawingml/2006/main" noChangeAspect="1"/>
+            </wp:cNvGraphicFramePr>
+            <a:graphic xmlns:a="http://schemas.openxmlformats.org/drawingml/2006/main">
+              <a:graphicData uri="http://schemas.openxmlformats.org/drawingml/2006/picture">
+                <pic:pic xmlns:pic="http://schemas.openxmlformats.org/drawingml/2006/picture">
+                  <pic:nvPicPr>
+                    <pic:cNvPr id="1" name=""/>
+                    <pic:cNvPicPr/>
+                  </pic:nvPicPr>
+                  <pic:blipFill>
+                    <a:blip r:embed="rId35"/>
+                    <a:stretch>
+                      <a:fillRect/>
+                    </a:stretch>
+                  </pic:blipFill>
+                  <pic:spPr>
+                    <a:xfrm>
+                      <a:off x="0" y="0"/>
+                      <a:ext cx="4601217" cy="323895"/>
+                    </a:xfrm>
+                    <a:prstGeom prst="rect">
+                      <a:avLst/>
+                    </a:prstGeom>
+                  </pic:spPr>
+                </pic:pic>
+              </a:graphicData>
+            </a:graphic>
+          </wp:inline>
+        </w:drawing>
+      </w:r>
+    </w:p>
+    <w:p>
+      <w:pPr>
+        <w:pStyle w:val="Default"/>
+        <w:rPr>
+          <w:sz w:val="40"/>
+          <w:szCs w:val="40"/>
+        </w:rPr>
+      </w:pPr>
+    </w:p>
+    <w:p>
+      <w:pPr>
+        <w:pStyle w:val="Default"/>
+        <w:rPr>
+          <w:sz w:val="40"/>
+          <w:szCs w:val="40"/>
+        </w:rPr>
+      </w:pPr>
+      <w:r>
+        <w:rPr>
+          <w:sz w:val="40"/>
+          <w:szCs w:val="40"/>
+        </w:rPr>
+        <w:drawing>
+          <wp:inline distT="0" distB="0" distL="0" distR="0" wp14:anchorId="5E065B53" wp14:editId="34EA7803">
+            <wp:extent cx="2819794" cy="609685"/>
+            <wp:effectExtent l="0" t="0" r="0" b="0"/>
+            <wp:docPr id="31" name="Рисунок 31"/>
+            <wp:cNvGraphicFramePr>
+              <a:graphicFrameLocks xmlns:a="http://schemas.openxmlformats.org/drawingml/2006/main" noChangeAspect="1"/>
+            </wp:cNvGraphicFramePr>
+            <a:graphic xmlns:a="http://schemas.openxmlformats.org/drawingml/2006/main">
+              <a:graphicData uri="http://schemas.openxmlformats.org/drawingml/2006/picture">
+                <pic:pic xmlns:pic="http://schemas.openxmlformats.org/drawingml/2006/picture">
+                  <pic:nvPicPr>
+                    <pic:cNvPr id="1" name=""/>
+                    <pic:cNvPicPr/>
+                  </pic:nvPicPr>
+                  <pic:blipFill>
+                    <a:blip r:embed="rId36"/>
+                    <a:stretch>
+                      <a:fillRect/>
+                    </a:stretch>
+                  </pic:blipFill>
+                  <pic:spPr>
+                    <a:xfrm>
+                      <a:off x="0" y="0"/>
+                      <a:ext cx="2819794" cy="609685"/>
+                    </a:xfrm>
+                    <a:prstGeom prst="rect">
+                      <a:avLst/>
+                    </a:prstGeom>
+                  </pic:spPr>
+                </pic:pic>
+              </a:graphicData>
+            </a:graphic>
+          </wp:inline>
+        </w:drawing>
+      </w:r>
+      <w:r>
+        <w:rPr>
+          <w:sz w:val="40"/>
+          <w:szCs w:val="40"/>
+        </w:rPr>
+        <w:drawing>
+          <wp:inline distT="0" distB="0" distL="0" distR="0" wp14:anchorId="30BAAE1F" wp14:editId="04B6A3B9">
+            <wp:extent cx="857370" cy="190527"/>
+            <wp:effectExtent l="0" t="0" r="0" b="0"/>
+            <wp:docPr id="30" name="Рисунок 30"/>
+            <wp:cNvGraphicFramePr>
+              <a:graphicFrameLocks xmlns:a="http://schemas.openxmlformats.org/drawingml/2006/main" noChangeAspect="1"/>
+            </wp:cNvGraphicFramePr>
+            <a:graphic xmlns:a="http://schemas.openxmlformats.org/drawingml/2006/main">
+              <a:graphicData uri="http://schemas.openxmlformats.org/drawingml/2006/picture">
+                <pic:pic xmlns:pic="http://schemas.openxmlformats.org/drawingml/2006/picture">
+                  <pic:nvPicPr>
+                    <pic:cNvPr id="1" name=""/>
+                    <pic:cNvPicPr/>
+                  </pic:nvPicPr>
+                  <pic:blipFill>
+                    <a:blip r:embed="rId37"/>
+                    <a:stretch>
+                      <a:fillRect/>
+                    </a:stretch>
+                  </pic:blipFill>
+                  <pic:spPr>
+                    <a:xfrm>
+                      <a:off x="0" y="0"/>
+                      <a:ext cx="857370" cy="190527"/>
                     </a:xfrm>
                     <a:prstGeom prst="rect">
                       <a:avLst/>
@@ -1761,6 +2171,7 @@
   <w:style w:type="character" w:default="1" w:styleId="a0">
     <w:name w:val="Default Paragraph Font"/>
     <w:uiPriority w:val="1"/>
+    <w:semiHidden/>
     <w:unhideWhenUsed/>
   </w:style>
   <w:style w:type="table" w:default="1" w:styleId="a1">

</xml_diff>